<commit_message>
Update USER_MANUAL with simplified user-focused structure and add Application Overview documents
- Restructure USER_MANUAL.md with user-friendly headings (Quick Start, Your First Assessment, Common Tasks)
- Add QMRA Application Overview documents with screenshots
- Improve documentation accessibility for end users

🤖 Generated with [Claude Code](https://claude.com/claude-code)

Co-Authored-By: Claude <noreply@anthropic.com>
</commit_message>
<xml_diff>
--- a/Batch_Processing_App/QMRA_Application_Overview_with_screenshots.docx
+++ b/Batch_Processing_App/QMRA_Application_Overview_with_screenshots.docx
@@ -72,7 +72,15 @@
     </w:p>
     <w:p>
       <w:r>
-        <w:t>Key capabilities include multi-site analysis, temporal risk trends, treatment comparisons, and exposure-specific modeling for shellfish and swimming scenarios, with full uncertainty quantification.</w:t>
+        <w:t xml:space="preserve">Key capabilities include multi-site analysis, temporal risk trends, treatment comparisons, and exposure-specific </w:t>
+      </w:r>
+      <w:proofErr w:type="spellStart"/>
+      <w:r>
+        <w:t>modeling</w:t>
+      </w:r>
+      <w:proofErr w:type="spellEnd"/>
+      <w:r>
+        <w:t xml:space="preserve"> for shellfish and swimming scenarios, with full uncertainty quantification.</w:t>
       </w:r>
     </w:p>
     <w:p>
@@ -321,8 +329,13 @@
         </w:rPr>
         <w:t xml:space="preserve">Temporal Assessment: </w:t>
       </w:r>
-      <w:r>
-        <w:t>Analyze seasonal or time-series risk trends from monitoring data</w:t>
+      <w:proofErr w:type="spellStart"/>
+      <w:r>
+        <w:t>Analyze</w:t>
+      </w:r>
+      <w:proofErr w:type="spellEnd"/>
+      <w:r>
+        <w:t xml:space="preserve"> seasonal or time-series risk trends from monitoring data</w:t>
       </w:r>
     </w:p>
     <w:p>
@@ -776,7 +789,23 @@
         <w:pStyle w:val="ListBullet"/>
       </w:pPr>
       <w:r>
-        <w:t>Norovirus (Virus): P(ill|inf)=0.60</w:t>
+        <w:t>Norovirus (Virus): P(</w:t>
+      </w:r>
+      <w:proofErr w:type="spellStart"/>
+      <w:r>
+        <w:t>ill|</w:t>
+      </w:r>
+      <w:proofErr w:type="gramStart"/>
+      <w:r>
+        <w:t>inf</w:t>
+      </w:r>
+      <w:proofErr w:type="spellEnd"/>
+      <w:r>
+        <w:t>)=</w:t>
+      </w:r>
+      <w:proofErr w:type="gramEnd"/>
+      <w:r>
+        <w:t>0.60</w:t>
       </w:r>
     </w:p>
     <w:p>
@@ -784,7 +813,31 @@
         <w:pStyle w:val="ListBullet"/>
       </w:pPr>
       <w:r>
-        <w:t>Campylobacter jejuni (Bacteria): P(ill|inf)=0.80</w:t>
+        <w:t xml:space="preserve">Campylobacter </w:t>
+      </w:r>
+      <w:proofErr w:type="spellStart"/>
+      <w:r>
+        <w:t>jejuni</w:t>
+      </w:r>
+      <w:proofErr w:type="spellEnd"/>
+      <w:r>
+        <w:t xml:space="preserve"> (Bacteria): P(</w:t>
+      </w:r>
+      <w:proofErr w:type="spellStart"/>
+      <w:r>
+        <w:t>ill|</w:t>
+      </w:r>
+      <w:proofErr w:type="gramStart"/>
+      <w:r>
+        <w:t>inf</w:t>
+      </w:r>
+      <w:proofErr w:type="spellEnd"/>
+      <w:r>
+        <w:t>)=</w:t>
+      </w:r>
+      <w:proofErr w:type="gramEnd"/>
+      <w:r>
+        <w:t>0.80</w:t>
       </w:r>
     </w:p>
     <w:p>
@@ -792,7 +845,23 @@
         <w:pStyle w:val="ListBullet"/>
       </w:pPr>
       <w:r>
-        <w:t>Cryptosporidium parvum (Protozoa): P(ill|inf)=1.00</w:t>
+        <w:t>Cryptosporidium parvum (Protozoa): P(</w:t>
+      </w:r>
+      <w:proofErr w:type="spellStart"/>
+      <w:r>
+        <w:t>ill|</w:t>
+      </w:r>
+      <w:proofErr w:type="gramStart"/>
+      <w:r>
+        <w:t>inf</w:t>
+      </w:r>
+      <w:proofErr w:type="spellEnd"/>
+      <w:r>
+        <w:t>)=</w:t>
+      </w:r>
+      <w:proofErr w:type="gramEnd"/>
+      <w:r>
+        <w:t>1.00</w:t>
       </w:r>
     </w:p>
     <w:p>
@@ -800,7 +869,23 @@
         <w:pStyle w:val="ListBullet"/>
       </w:pPr>
       <w:r>
-        <w:t>E. coli O157:H7 (Bacteria): P(ill|inf)=0.90</w:t>
+        <w:t>E. coli O157:H7 (Bacteria): P(</w:t>
+      </w:r>
+      <w:proofErr w:type="spellStart"/>
+      <w:r>
+        <w:t>ill|</w:t>
+      </w:r>
+      <w:proofErr w:type="gramStart"/>
+      <w:r>
+        <w:t>inf</w:t>
+      </w:r>
+      <w:proofErr w:type="spellEnd"/>
+      <w:r>
+        <w:t>)=</w:t>
+      </w:r>
+      <w:proofErr w:type="gramEnd"/>
+      <w:r>
+        <w:t>0.90</w:t>
       </w:r>
     </w:p>
     <w:p>
@@ -808,7 +893,23 @@
         <w:pStyle w:val="ListBullet"/>
       </w:pPr>
       <w:r>
-        <w:t>Salmonella spp. (Bacteria): P(ill|inf)=0.75</w:t>
+        <w:t>Salmonella spp. (Bacteria): P(</w:t>
+      </w:r>
+      <w:proofErr w:type="spellStart"/>
+      <w:r>
+        <w:t>ill|</w:t>
+      </w:r>
+      <w:proofErr w:type="gramStart"/>
+      <w:r>
+        <w:t>inf</w:t>
+      </w:r>
+      <w:proofErr w:type="spellEnd"/>
+      <w:r>
+        <w:t>)=</w:t>
+      </w:r>
+      <w:proofErr w:type="gramEnd"/>
+      <w:r>
+        <w:t>0.75</w:t>
       </w:r>
     </w:p>
     <w:p>
@@ -816,7 +917,23 @@
         <w:pStyle w:val="ListBullet"/>
       </w:pPr>
       <w:r>
-        <w:t>Rotavirus (Virus): P(ill|inf)=0.65</w:t>
+        <w:t>Rotavirus (Virus): P(</w:t>
+      </w:r>
+      <w:proofErr w:type="spellStart"/>
+      <w:r>
+        <w:t>ill|</w:t>
+      </w:r>
+      <w:proofErr w:type="gramStart"/>
+      <w:r>
+        <w:t>inf</w:t>
+      </w:r>
+      <w:proofErr w:type="spellEnd"/>
+      <w:r>
+        <w:t>)=</w:t>
+      </w:r>
+      <w:proofErr w:type="gramEnd"/>
+      <w:r>
+        <w:t>0.65</w:t>
       </w:r>
     </w:p>
     <w:p>
@@ -884,13 +1001,7 @@
           <w:color w:val="1F77B4"/>
         </w:rPr>
         <w:lastRenderedPageBreak/>
-        <w:t>w</w:t>
-      </w:r>
-      <w:r>
-        <w:rPr>
-          <w:color w:val="1F77B4"/>
-        </w:rPr>
-        <w:t>6. Key Innovations (v1.2.0)</w:t>
+        <w:t xml:space="preserve">6. Key Innovations </w:t>
       </w:r>
     </w:p>
     <w:p>
@@ -901,7 +1012,21 @@
         <w:rPr>
           <w:b/>
         </w:rPr>
-        <w:t xml:space="preserve">Exposure-Specific Modeling: </w:t>
+        <w:t xml:space="preserve">Exposure-Specific </w:t>
+      </w:r>
+      <w:proofErr w:type="spellStart"/>
+      <w:r>
+        <w:rPr>
+          <w:b/>
+        </w:rPr>
+        <w:t>Modeling</w:t>
+      </w:r>
+      <w:proofErr w:type="spellEnd"/>
+      <w:r>
+        <w:rPr>
+          <w:b/>
+        </w:rPr>
+        <w:t xml:space="preserve">: </w:t>
       </w:r>
       <w:r>
         <w:t>Route-specific distributions for shellfish meal size, BAF, swim rate, and duration</w:t>
@@ -918,7 +1043,15 @@
         <w:t xml:space="preserve">Infection-to-Illness Conversion: </w:t>
       </w:r>
       <w:r>
-        <w:t>Separate modeling of infection vs. clinical illness with WHO-based parameters</w:t>
+        <w:t xml:space="preserve">Separate </w:t>
+      </w:r>
+      <w:proofErr w:type="spellStart"/>
+      <w:r>
+        <w:t>modeling</w:t>
+      </w:r>
+      <w:proofErr w:type="spellEnd"/>
+      <w:r>
+        <w:t xml:space="preserve"> of infection vs. clinical illness with WHO-based parameters</w:t>
       </w:r>
     </w:p>
     <w:p>
@@ -1061,7 +1194,15 @@
         <w:pStyle w:val="ListNumber"/>
       </w:pPr>
       <w:r>
-        <w:t>Launch application: streamlit run web_app.py</w:t>
+        <w:t xml:space="preserve">Launch application: </w:t>
+      </w:r>
+      <w:proofErr w:type="spellStart"/>
+      <w:r>
+        <w:t>streamlit</w:t>
+      </w:r>
+      <w:proofErr w:type="spellEnd"/>
+      <w:r>
+        <w:t xml:space="preserve"> run web_app.py</w:t>
       </w:r>
     </w:p>
     <w:p>
@@ -1153,7 +1294,15 @@
         <w:pStyle w:val="ListBullet"/>
       </w:pPr>
       <w:r>
-        <w:t>Wood et al. (2023). From_David R Package – Exposure-Specific QMRA Methods</w:t>
+        <w:t xml:space="preserve">Wood et al. (2023). </w:t>
+      </w:r>
+      <w:proofErr w:type="spellStart"/>
+      <w:r>
+        <w:t>From_David</w:t>
+      </w:r>
+      <w:proofErr w:type="spellEnd"/>
+      <w:r>
+        <w:t xml:space="preserve"> R Package – Exposure-Specific QMRA Methods</w:t>
       </w:r>
     </w:p>
     <w:p>
@@ -1196,7 +1345,15 @@
         <w:pStyle w:val="ListBullet"/>
       </w:pPr>
       <w:r>
-        <w:t>Example files in input_data/ directory</w:t>
+        <w:t xml:space="preserve">Example files in </w:t>
+      </w:r>
+      <w:proofErr w:type="spellStart"/>
+      <w:r>
+        <w:t>input_data</w:t>
+      </w:r>
+      <w:proofErr w:type="spellEnd"/>
+      <w:r>
+        <w:t>/ directory</w:t>
       </w:r>
     </w:p>
     <w:p>
@@ -1270,9 +1427,6 @@
         <w:jc w:val="center"/>
       </w:pPr>
       <w:r>
-        <w:rPr>
-          <w:noProof/>
-        </w:rPr>
         <w:drawing>
           <wp:inline distT="0" distB="0" distL="0" distR="0" wp14:anchorId="5767A6E6" wp14:editId="3E7AB9C5">
             <wp:extent cx="5486400" cy="1998389"/>
@@ -1346,9 +1500,6 @@
         <w:jc w:val="center"/>
       </w:pPr>
       <w:r>
-        <w:rPr>
-          <w:noProof/>
-        </w:rPr>
         <w:drawing>
           <wp:inline distT="0" distB="0" distL="0" distR="0" wp14:anchorId="053589D8" wp14:editId="71F5DDAF">
             <wp:extent cx="5486400" cy="1998389"/>
@@ -1422,9 +1573,6 @@
         <w:jc w:val="center"/>
       </w:pPr>
       <w:r>
-        <w:rPr>
-          <w:noProof/>
-        </w:rPr>
         <w:lastRenderedPageBreak/>
         <w:drawing>
           <wp:inline distT="0" distB="0" distL="0" distR="0" wp14:anchorId="004687F3" wp14:editId="2CDA350B">
@@ -1499,9 +1647,6 @@
         <w:jc w:val="center"/>
       </w:pPr>
       <w:r>
-        <w:rPr>
-          <w:noProof/>
-        </w:rPr>
         <w:drawing>
           <wp:inline distT="0" distB="0" distL="0" distR="0" wp14:anchorId="4A31B094" wp14:editId="6F4FEDDD">
             <wp:extent cx="5486400" cy="1998389"/>
@@ -1575,9 +1720,6 @@
         <w:jc w:val="center"/>
       </w:pPr>
       <w:r>
-        <w:rPr>
-          <w:noProof/>
-        </w:rPr>
         <w:lastRenderedPageBreak/>
         <w:drawing>
           <wp:inline distT="0" distB="0" distL="0" distR="0" wp14:anchorId="686517CA" wp14:editId="094E9ECA">
@@ -1652,9 +1794,6 @@
         <w:jc w:val="center"/>
       </w:pPr>
       <w:r>
-        <w:rPr>
-          <w:noProof/>
-        </w:rPr>
         <w:drawing>
           <wp:inline distT="0" distB="0" distL="0" distR="0" wp14:anchorId="282E6F45" wp14:editId="186F7346">
             <wp:extent cx="5486400" cy="1998389"/>
@@ -2311,6 +2450,7 @@
     <w:rsid w:val="00FC693F"/>
     <w:rPr>
       <w:rFonts w:ascii="Calibri" w:hAnsi="Calibri"/>
+      <w:lang w:val="en-NZ"/>
     </w:rPr>
   </w:style>
   <w:style w:type="paragraph" w:styleId="Heading1">

</xml_diff>